<commit_message>
Transferred my diary from my google drive account here
</commit_message>
<xml_diff>
--- a/ProjectDiary.docx
+++ b/ProjectDiary.docx
@@ -4,17 +4,498 @@
   <w:body>
     <w:p>
       <w:pPr>
-        <w:rPr>
-          <w:lang w:val="en-GB"/>
-        </w:rPr>
-      </w:pPr>
-      <w:r>
-        <w:rPr>
-          <w:lang w:val="en-GB"/>
-        </w:rPr>
-        <w:t>Project Diary</w:t>
-      </w:r>
-    </w:p>
+        <w:spacing w:after="0" w:line="240" w:lineRule="auto"/>
+        <w:rPr>
+          <w:rFonts w:ascii="Times New Roman" w:eastAsia="Times New Roman" w:hAnsi="Times New Roman" w:cs="Times New Roman"/>
+          <w:sz w:val="24"/>
+          <w:szCs w:val="24"/>
+          <w:lang w:eastAsia="en-IE"/>
+        </w:rPr>
+      </w:pPr>
+      <w:r>
+        <w:rPr>
+          <w:rFonts w:ascii="Arial" w:eastAsia="Times New Roman" w:hAnsi="Arial" w:cs="Arial"/>
+          <w:b/>
+          <w:bCs/>
+          <w:i/>
+          <w:iCs/>
+          <w:color w:val="000000"/>
+          <w:u w:val="single"/>
+          <w:lang w:eastAsia="en-IE"/>
+        </w:rPr>
+        <w:t>05/10/20:</w:t>
+      </w:r>
+    </w:p>
+    <w:p>
+      <w:pPr>
+        <w:spacing w:after="0" w:line="240" w:lineRule="auto"/>
+        <w:rPr>
+          <w:rFonts w:ascii="Times New Roman" w:eastAsia="Times New Roman" w:hAnsi="Times New Roman" w:cs="Times New Roman"/>
+          <w:sz w:val="24"/>
+          <w:szCs w:val="24"/>
+          <w:lang w:eastAsia="en-IE"/>
+        </w:rPr>
+      </w:pPr>
+    </w:p>
+    <w:p>
+      <w:pPr>
+        <w:spacing w:after="0" w:line="240" w:lineRule="auto"/>
+        <w:rPr>
+          <w:rFonts w:ascii="Times New Roman" w:eastAsia="Times New Roman" w:hAnsi="Times New Roman" w:cs="Times New Roman"/>
+          <w:sz w:val="24"/>
+          <w:szCs w:val="24"/>
+          <w:lang w:eastAsia="en-IE"/>
+        </w:rPr>
+      </w:pPr>
+      <w:r>
+        <w:rPr>
+          <w:rFonts w:ascii="Arial" w:eastAsia="Times New Roman" w:hAnsi="Arial" w:cs="Arial"/>
+          <w:color w:val="000000"/>
+          <w:lang w:eastAsia="en-IE"/>
+        </w:rPr>
+        <w:t> I Presented my idea to Brian, he seemed to be happy with the project idea in general. He recommended using the ESP32. There seems to be a bit of crossover between features in my project and his module cloud computing. I gathered that I could use NodeJS to help take information from the form on the webpage that records patient information (contact info and symptoms) and store it. The module should also help me build my webpage as that is what we have been doing in his class so far. After class I researched examples of the different components independently such as a DC motor, IR temperature Sensor and Oximeter.</w:t>
+      </w:r>
+    </w:p>
+    <w:p>
+      <w:pPr>
+        <w:spacing w:after="240" w:line="240" w:lineRule="auto"/>
+        <w:rPr>
+          <w:rFonts w:ascii="Times New Roman" w:eastAsia="Times New Roman" w:hAnsi="Times New Roman" w:cs="Times New Roman"/>
+          <w:sz w:val="24"/>
+          <w:szCs w:val="24"/>
+          <w:lang w:eastAsia="en-IE"/>
+        </w:rPr>
+      </w:pPr>
+    </w:p>
+    <w:p>
+      <w:pPr>
+        <w:spacing w:after="0" w:line="240" w:lineRule="auto"/>
+        <w:rPr>
+          <w:rFonts w:ascii="Times New Roman" w:eastAsia="Times New Roman" w:hAnsi="Times New Roman" w:cs="Times New Roman"/>
+          <w:sz w:val="24"/>
+          <w:szCs w:val="24"/>
+          <w:lang w:eastAsia="en-IE"/>
+        </w:rPr>
+      </w:pPr>
+      <w:r>
+        <w:rPr>
+          <w:rFonts w:ascii="Arial" w:eastAsia="Times New Roman" w:hAnsi="Arial" w:cs="Arial"/>
+          <w:b/>
+          <w:bCs/>
+          <w:i/>
+          <w:iCs/>
+          <w:color w:val="000000"/>
+          <w:u w:val="single"/>
+          <w:lang w:eastAsia="en-IE"/>
+        </w:rPr>
+        <w:t>12/10/20:</w:t>
+      </w:r>
+    </w:p>
+    <w:p>
+      <w:pPr>
+        <w:spacing w:after="0" w:line="240" w:lineRule="auto"/>
+        <w:rPr>
+          <w:rFonts w:ascii="Times New Roman" w:eastAsia="Times New Roman" w:hAnsi="Times New Roman" w:cs="Times New Roman"/>
+          <w:sz w:val="24"/>
+          <w:szCs w:val="24"/>
+          <w:lang w:eastAsia="en-IE"/>
+        </w:rPr>
+      </w:pPr>
+    </w:p>
+    <w:p>
+      <w:pPr>
+        <w:spacing w:after="0" w:line="240" w:lineRule="auto"/>
+        <w:rPr>
+          <w:rFonts w:ascii="Times New Roman" w:eastAsia="Times New Roman" w:hAnsi="Times New Roman" w:cs="Times New Roman"/>
+          <w:sz w:val="24"/>
+          <w:szCs w:val="24"/>
+          <w:lang w:eastAsia="en-IE"/>
+        </w:rPr>
+      </w:pPr>
+      <w:r>
+        <w:rPr>
+          <w:rFonts w:ascii="Arial" w:eastAsia="Times New Roman" w:hAnsi="Arial" w:cs="Arial"/>
+          <w:color w:val="000000"/>
+          <w:lang w:eastAsia="en-IE"/>
+        </w:rPr>
+        <w:t xml:space="preserve">I presented my revised idea to Brian it seemed to be received well. He recommended that I use a plug and play oximeter instead of making my own which I anticipate will decrease the workload, which is somewhat of a relief. Right </w:t>
+      </w:r>
+      <w:proofErr w:type="gramStart"/>
+      <w:r>
+        <w:rPr>
+          <w:rFonts w:ascii="Arial" w:eastAsia="Times New Roman" w:hAnsi="Arial" w:cs="Arial"/>
+          <w:color w:val="000000"/>
+          <w:lang w:eastAsia="en-IE"/>
+        </w:rPr>
+        <w:t>now</w:t>
+      </w:r>
+      <w:proofErr w:type="gramEnd"/>
+      <w:r>
+        <w:rPr>
+          <w:rFonts w:ascii="Arial" w:eastAsia="Times New Roman" w:hAnsi="Arial" w:cs="Arial"/>
+          <w:color w:val="000000"/>
+          <w:lang w:eastAsia="en-IE"/>
+        </w:rPr>
+        <w:t xml:space="preserve"> I am still researching the different technologies that I will use. I will then send a rough draft to Paul who is my supervisor. If Paul approves my </w:t>
+      </w:r>
+      <w:proofErr w:type="gramStart"/>
+      <w:r>
+        <w:rPr>
+          <w:rFonts w:ascii="Arial" w:eastAsia="Times New Roman" w:hAnsi="Arial" w:cs="Arial"/>
+          <w:color w:val="000000"/>
+          <w:lang w:eastAsia="en-IE"/>
+        </w:rPr>
+        <w:t>project</w:t>
+      </w:r>
+      <w:proofErr w:type="gramEnd"/>
+      <w:r>
+        <w:rPr>
+          <w:rFonts w:ascii="Arial" w:eastAsia="Times New Roman" w:hAnsi="Arial" w:cs="Arial"/>
+          <w:color w:val="000000"/>
+          <w:lang w:eastAsia="en-IE"/>
+        </w:rPr>
+        <w:t xml:space="preserve"> I will start working on architecture diagrams and my proposal. So </w:t>
+      </w:r>
+      <w:proofErr w:type="gramStart"/>
+      <w:r>
+        <w:rPr>
+          <w:rFonts w:ascii="Arial" w:eastAsia="Times New Roman" w:hAnsi="Arial" w:cs="Arial"/>
+          <w:color w:val="000000"/>
+          <w:lang w:eastAsia="en-IE"/>
+        </w:rPr>
+        <w:t>far</w:t>
+      </w:r>
+      <w:proofErr w:type="gramEnd"/>
+      <w:r>
+        <w:rPr>
+          <w:rFonts w:ascii="Arial" w:eastAsia="Times New Roman" w:hAnsi="Arial" w:cs="Arial"/>
+          <w:color w:val="000000"/>
+          <w:lang w:eastAsia="en-IE"/>
+        </w:rPr>
+        <w:t xml:space="preserve"> I am happy with the progress I am making.</w:t>
+      </w:r>
+    </w:p>
+    <w:p>
+      <w:pPr>
+        <w:spacing w:after="0" w:line="240" w:lineRule="auto"/>
+        <w:rPr>
+          <w:rFonts w:ascii="Times New Roman" w:eastAsia="Times New Roman" w:hAnsi="Times New Roman" w:cs="Times New Roman"/>
+          <w:sz w:val="24"/>
+          <w:szCs w:val="24"/>
+          <w:lang w:eastAsia="en-IE"/>
+        </w:rPr>
+      </w:pPr>
+    </w:p>
+    <w:p>
+      <w:pPr>
+        <w:spacing w:after="0" w:line="240" w:lineRule="auto"/>
+        <w:rPr>
+          <w:rFonts w:ascii="Times New Roman" w:eastAsia="Times New Roman" w:hAnsi="Times New Roman" w:cs="Times New Roman"/>
+          <w:sz w:val="24"/>
+          <w:szCs w:val="24"/>
+          <w:lang w:eastAsia="en-IE"/>
+        </w:rPr>
+      </w:pPr>
+      <w:r>
+        <w:rPr>
+          <w:rFonts w:ascii="Arial" w:eastAsia="Times New Roman" w:hAnsi="Arial" w:cs="Arial"/>
+          <w:b/>
+          <w:bCs/>
+          <w:i/>
+          <w:iCs/>
+          <w:color w:val="000000"/>
+          <w:u w:val="single"/>
+          <w:lang w:eastAsia="en-IE"/>
+        </w:rPr>
+        <w:t>26/10/20</w:t>
+      </w:r>
+    </w:p>
+    <w:p>
+      <w:pPr>
+        <w:spacing w:after="0" w:line="240" w:lineRule="auto"/>
+        <w:rPr>
+          <w:rFonts w:ascii="Times New Roman" w:eastAsia="Times New Roman" w:hAnsi="Times New Roman" w:cs="Times New Roman"/>
+          <w:sz w:val="24"/>
+          <w:szCs w:val="24"/>
+          <w:lang w:eastAsia="en-IE"/>
+        </w:rPr>
+      </w:pPr>
+      <w:r>
+        <w:rPr>
+          <w:rFonts w:ascii="Arial" w:eastAsia="Times New Roman" w:hAnsi="Arial" w:cs="Arial"/>
+          <w:color w:val="000000"/>
+          <w:lang w:eastAsia="en-IE"/>
+        </w:rPr>
+        <w:t xml:space="preserve">I am Starting to put together my project proposal, </w:t>
+      </w:r>
+      <w:proofErr w:type="spellStart"/>
+      <w:r>
+        <w:rPr>
+          <w:rFonts w:ascii="Arial" w:eastAsia="Times New Roman" w:hAnsi="Arial" w:cs="Arial"/>
+          <w:color w:val="000000"/>
+          <w:lang w:eastAsia="en-IE"/>
+        </w:rPr>
+        <w:t>i</w:t>
+      </w:r>
+      <w:proofErr w:type="spellEnd"/>
+      <w:r>
+        <w:rPr>
+          <w:rFonts w:ascii="Arial" w:eastAsia="Times New Roman" w:hAnsi="Arial" w:cs="Arial"/>
+          <w:color w:val="000000"/>
+          <w:lang w:eastAsia="en-IE"/>
+        </w:rPr>
+        <w:t xml:space="preserve"> am finding it difficult as </w:t>
+      </w:r>
+      <w:proofErr w:type="spellStart"/>
+      <w:r>
+        <w:rPr>
+          <w:rFonts w:ascii="Arial" w:eastAsia="Times New Roman" w:hAnsi="Arial" w:cs="Arial"/>
+          <w:color w:val="000000"/>
+          <w:lang w:eastAsia="en-IE"/>
+        </w:rPr>
+        <w:t>im</w:t>
+      </w:r>
+      <w:proofErr w:type="spellEnd"/>
+      <w:r>
+        <w:rPr>
+          <w:rFonts w:ascii="Arial" w:eastAsia="Times New Roman" w:hAnsi="Arial" w:cs="Arial"/>
+          <w:color w:val="000000"/>
+          <w:lang w:eastAsia="en-IE"/>
+        </w:rPr>
+        <w:t xml:space="preserve"> not quite finalized on what technologies </w:t>
+      </w:r>
+      <w:proofErr w:type="spellStart"/>
+      <w:r>
+        <w:rPr>
+          <w:rFonts w:ascii="Arial" w:eastAsia="Times New Roman" w:hAnsi="Arial" w:cs="Arial"/>
+          <w:color w:val="000000"/>
+          <w:lang w:eastAsia="en-IE"/>
+        </w:rPr>
+        <w:t>i</w:t>
+      </w:r>
+      <w:proofErr w:type="spellEnd"/>
+      <w:r>
+        <w:rPr>
+          <w:rFonts w:ascii="Arial" w:eastAsia="Times New Roman" w:hAnsi="Arial" w:cs="Arial"/>
+          <w:color w:val="000000"/>
+          <w:lang w:eastAsia="en-IE"/>
+        </w:rPr>
+        <w:t xml:space="preserve"> am using on the web app end. Paul and Brian have both suggested different ideas to me. Ideally </w:t>
+      </w:r>
+      <w:proofErr w:type="spellStart"/>
+      <w:r>
+        <w:rPr>
+          <w:rFonts w:ascii="Arial" w:eastAsia="Times New Roman" w:hAnsi="Arial" w:cs="Arial"/>
+          <w:color w:val="000000"/>
+          <w:lang w:eastAsia="en-IE"/>
+        </w:rPr>
+        <w:t>i</w:t>
+      </w:r>
+      <w:proofErr w:type="spellEnd"/>
+      <w:r>
+        <w:rPr>
+          <w:rFonts w:ascii="Arial" w:eastAsia="Times New Roman" w:hAnsi="Arial" w:cs="Arial"/>
+          <w:color w:val="000000"/>
+          <w:lang w:eastAsia="en-IE"/>
+        </w:rPr>
+        <w:t xml:space="preserve"> would like to use </w:t>
+      </w:r>
+      <w:proofErr w:type="spellStart"/>
+      <w:r>
+        <w:rPr>
+          <w:rFonts w:ascii="Arial" w:eastAsia="Times New Roman" w:hAnsi="Arial" w:cs="Arial"/>
+          <w:color w:val="000000"/>
+          <w:lang w:eastAsia="en-IE"/>
+        </w:rPr>
+        <w:t>Brians</w:t>
+      </w:r>
+      <w:proofErr w:type="spellEnd"/>
+      <w:r>
+        <w:rPr>
+          <w:rFonts w:ascii="Arial" w:eastAsia="Times New Roman" w:hAnsi="Arial" w:cs="Arial"/>
+          <w:color w:val="000000"/>
+          <w:lang w:eastAsia="en-IE"/>
+        </w:rPr>
+        <w:t xml:space="preserve"> suggestion as </w:t>
+      </w:r>
+      <w:proofErr w:type="spellStart"/>
+      <w:r>
+        <w:rPr>
+          <w:rFonts w:ascii="Arial" w:eastAsia="Times New Roman" w:hAnsi="Arial" w:cs="Arial"/>
+          <w:color w:val="000000"/>
+          <w:lang w:eastAsia="en-IE"/>
+        </w:rPr>
+        <w:t>i</w:t>
+      </w:r>
+      <w:proofErr w:type="spellEnd"/>
+      <w:r>
+        <w:rPr>
+          <w:rFonts w:ascii="Arial" w:eastAsia="Times New Roman" w:hAnsi="Arial" w:cs="Arial"/>
+          <w:color w:val="000000"/>
+          <w:lang w:eastAsia="en-IE"/>
+        </w:rPr>
+        <w:t xml:space="preserve"> would be able to complete this in class.</w:t>
+      </w:r>
+    </w:p>
+    <w:p>
+      <w:pPr>
+        <w:spacing w:after="0" w:line="240" w:lineRule="auto"/>
+        <w:rPr>
+          <w:rFonts w:ascii="Times New Roman" w:eastAsia="Times New Roman" w:hAnsi="Times New Roman" w:cs="Times New Roman"/>
+          <w:sz w:val="24"/>
+          <w:szCs w:val="24"/>
+          <w:lang w:eastAsia="en-IE"/>
+        </w:rPr>
+      </w:pPr>
+    </w:p>
+    <w:p>
+      <w:pPr>
+        <w:spacing w:after="0" w:line="240" w:lineRule="auto"/>
+        <w:rPr>
+          <w:rFonts w:ascii="Times New Roman" w:eastAsia="Times New Roman" w:hAnsi="Times New Roman" w:cs="Times New Roman"/>
+          <w:sz w:val="24"/>
+          <w:szCs w:val="24"/>
+          <w:lang w:eastAsia="en-IE"/>
+        </w:rPr>
+      </w:pPr>
+      <w:r>
+        <w:rPr>
+          <w:rFonts w:ascii="Arial" w:eastAsia="Times New Roman" w:hAnsi="Arial" w:cs="Arial"/>
+          <w:b/>
+          <w:bCs/>
+          <w:color w:val="000000"/>
+          <w:u w:val="single"/>
+          <w:lang w:eastAsia="en-IE"/>
+        </w:rPr>
+        <w:t>4/11/20</w:t>
+      </w:r>
+    </w:p>
+    <w:p>
+      <w:pPr>
+        <w:spacing w:after="0" w:line="240" w:lineRule="auto"/>
+        <w:rPr>
+          <w:rFonts w:ascii="Times New Roman" w:eastAsia="Times New Roman" w:hAnsi="Times New Roman" w:cs="Times New Roman"/>
+          <w:sz w:val="24"/>
+          <w:szCs w:val="24"/>
+          <w:lang w:eastAsia="en-IE"/>
+        </w:rPr>
+      </w:pPr>
+      <w:r>
+        <w:rPr>
+          <w:rFonts w:ascii="Arial" w:eastAsia="Times New Roman" w:hAnsi="Arial" w:cs="Arial"/>
+          <w:color w:val="000000"/>
+          <w:lang w:eastAsia="en-IE"/>
+        </w:rPr>
+        <w:t xml:space="preserve">My project proposal was submitted, admittedly a bit late this was due to illness. If </w:t>
+      </w:r>
+      <w:proofErr w:type="spellStart"/>
+      <w:r>
+        <w:rPr>
+          <w:rFonts w:ascii="Arial" w:eastAsia="Times New Roman" w:hAnsi="Arial" w:cs="Arial"/>
+          <w:color w:val="000000"/>
+          <w:lang w:eastAsia="en-IE"/>
+        </w:rPr>
+        <w:t>i</w:t>
+      </w:r>
+      <w:proofErr w:type="spellEnd"/>
+      <w:r>
+        <w:rPr>
+          <w:rFonts w:ascii="Arial" w:eastAsia="Times New Roman" w:hAnsi="Arial" w:cs="Arial"/>
+          <w:color w:val="000000"/>
+          <w:lang w:eastAsia="en-IE"/>
+        </w:rPr>
+        <w:t xml:space="preserve"> get the go ahead </w:t>
+      </w:r>
+      <w:proofErr w:type="spellStart"/>
+      <w:r>
+        <w:rPr>
+          <w:rFonts w:ascii="Arial" w:eastAsia="Times New Roman" w:hAnsi="Arial" w:cs="Arial"/>
+          <w:color w:val="000000"/>
+          <w:lang w:eastAsia="en-IE"/>
+        </w:rPr>
+        <w:t>i</w:t>
+      </w:r>
+      <w:proofErr w:type="spellEnd"/>
+      <w:r>
+        <w:rPr>
+          <w:rFonts w:ascii="Arial" w:eastAsia="Times New Roman" w:hAnsi="Arial" w:cs="Arial"/>
+          <w:color w:val="000000"/>
+          <w:lang w:eastAsia="en-IE"/>
+        </w:rPr>
+        <w:t xml:space="preserve"> will be clear to begin ordering parts.</w:t>
+      </w:r>
+    </w:p>
+    <w:p>
+      <w:pPr>
+        <w:spacing w:after="240" w:line="240" w:lineRule="auto"/>
+        <w:rPr>
+          <w:rFonts w:ascii="Times New Roman" w:eastAsia="Times New Roman" w:hAnsi="Times New Roman" w:cs="Times New Roman"/>
+          <w:sz w:val="24"/>
+          <w:szCs w:val="24"/>
+          <w:lang w:eastAsia="en-IE"/>
+        </w:rPr>
+      </w:pPr>
+    </w:p>
+    <w:p>
+      <w:pPr>
+        <w:spacing w:after="0" w:line="240" w:lineRule="auto"/>
+        <w:rPr>
+          <w:rFonts w:ascii="Times New Roman" w:eastAsia="Times New Roman" w:hAnsi="Times New Roman" w:cs="Times New Roman"/>
+          <w:sz w:val="24"/>
+          <w:szCs w:val="24"/>
+          <w:lang w:eastAsia="en-IE"/>
+        </w:rPr>
+      </w:pPr>
+      <w:r>
+        <w:rPr>
+          <w:rFonts w:ascii="Arial" w:eastAsia="Times New Roman" w:hAnsi="Arial" w:cs="Arial"/>
+          <w:b/>
+          <w:bCs/>
+          <w:color w:val="000000"/>
+          <w:u w:val="single"/>
+          <w:lang w:eastAsia="en-IE"/>
+        </w:rPr>
+        <w:t>11/11/20</w:t>
+      </w:r>
+    </w:p>
+    <w:p>
+      <w:pPr>
+        <w:spacing w:after="0" w:line="240" w:lineRule="auto"/>
+        <w:rPr>
+          <w:rFonts w:ascii="Times New Roman" w:eastAsia="Times New Roman" w:hAnsi="Times New Roman" w:cs="Times New Roman"/>
+          <w:sz w:val="24"/>
+          <w:szCs w:val="24"/>
+          <w:lang w:eastAsia="en-IE"/>
+        </w:rPr>
+      </w:pPr>
+      <w:r>
+        <w:rPr>
+          <w:rFonts w:ascii="Arial" w:eastAsia="Times New Roman" w:hAnsi="Arial" w:cs="Arial"/>
+          <w:color w:val="000000"/>
+          <w:lang w:eastAsia="en-IE"/>
+        </w:rPr>
+        <w:t xml:space="preserve">I received feedback from Paul. He seems happy with my proposal and for me to continue working. Although, He did say that I should consider security as there will be user data. This is something I will have to </w:t>
+      </w:r>
+      <w:proofErr w:type="gramStart"/>
+      <w:r>
+        <w:rPr>
+          <w:rFonts w:ascii="Arial" w:eastAsia="Times New Roman" w:hAnsi="Arial" w:cs="Arial"/>
+          <w:color w:val="000000"/>
+          <w:lang w:eastAsia="en-IE"/>
+        </w:rPr>
+        <w:t>look into</w:t>
+      </w:r>
+      <w:proofErr w:type="gramEnd"/>
+      <w:r>
+        <w:rPr>
+          <w:rFonts w:ascii="Arial" w:eastAsia="Times New Roman" w:hAnsi="Arial" w:cs="Arial"/>
+          <w:color w:val="000000"/>
+          <w:lang w:eastAsia="en-IE"/>
+        </w:rPr>
+        <w:t xml:space="preserve"> more.  I will order the parts tonight and will hopefully have them for next week when I will be able to get familiar with them.</w:t>
+      </w:r>
+    </w:p>
+    <w:p/>
     <w:sectPr>
       <w:pgSz w:w="11906" w:h="16838"/>
       <w:pgMar w:top="1440" w:right="1440" w:bottom="1440" w:left="1440" w:header="708" w:footer="708" w:gutter="0"/>
@@ -451,6 +932,23 @@
     <w:semiHidden/>
     <w:unhideWhenUsed/>
   </w:style>
+  <w:style w:type="paragraph" w:styleId="NormalWeb">
+    <w:name w:val="Normal (Web)"/>
+    <w:basedOn w:val="Normal"/>
+    <w:uiPriority w:val="99"/>
+    <w:semiHidden/>
+    <w:unhideWhenUsed/>
+    <w:rsid w:val="00D8217B"/>
+    <w:pPr>
+      <w:spacing w:before="100" w:beforeAutospacing="1" w:after="100" w:afterAutospacing="1" w:line="240" w:lineRule="auto"/>
+    </w:pPr>
+    <w:rPr>
+      <w:rFonts w:ascii="Times New Roman" w:eastAsia="Times New Roman" w:hAnsi="Times New Roman" w:cs="Times New Roman"/>
+      <w:sz w:val="24"/>
+      <w:szCs w:val="24"/>
+      <w:lang w:eastAsia="en-IE"/>
+    </w:rPr>
+  </w:style>
 </w:styles>
 </file>
 

</xml_diff>

<commit_message>
Project Diary entry 18/11/20
</commit_message>
<xml_diff>
--- a/ProjectDiary.docx
+++ b/ProjectDiary.docx
@@ -462,9 +462,8 @@
       <w:pPr>
         <w:spacing w:after="0" w:line="240" w:lineRule="auto"/>
         <w:rPr>
-          <w:rFonts w:ascii="Times New Roman" w:eastAsia="Times New Roman" w:hAnsi="Times New Roman" w:cs="Times New Roman"/>
-          <w:sz w:val="24"/>
-          <w:szCs w:val="24"/>
+          <w:rFonts w:ascii="Arial" w:eastAsia="Times New Roman" w:hAnsi="Arial" w:cs="Arial"/>
+          <w:color w:val="000000"/>
           <w:lang w:eastAsia="en-IE"/>
         </w:rPr>
       </w:pPr>
@@ -493,6 +492,98 @@
           <w:lang w:eastAsia="en-IE"/>
         </w:rPr>
         <w:t xml:space="preserve"> more.  I will order the parts tonight and will hopefully have them for next week when I will be able to get familiar with them.</w:t>
+      </w:r>
+    </w:p>
+    <w:p>
+      <w:pPr>
+        <w:spacing w:after="0" w:line="240" w:lineRule="auto"/>
+        <w:rPr>
+          <w:rFonts w:ascii="Arial" w:eastAsia="Times New Roman" w:hAnsi="Arial" w:cs="Arial"/>
+          <w:color w:val="000000"/>
+          <w:lang w:eastAsia="en-IE"/>
+        </w:rPr>
+      </w:pPr>
+    </w:p>
+    <w:p>
+      <w:pPr>
+        <w:spacing w:after="0" w:line="240" w:lineRule="auto"/>
+        <w:rPr>
+          <w:rFonts w:ascii="Arial" w:eastAsia="Times New Roman" w:hAnsi="Arial" w:cs="Arial"/>
+          <w:b/>
+          <w:bCs/>
+          <w:color w:val="000000"/>
+          <w:u w:val="single"/>
+          <w:lang w:eastAsia="en-IE"/>
+        </w:rPr>
+      </w:pPr>
+      <w:r>
+        <w:rPr>
+          <w:rFonts w:ascii="Arial" w:eastAsia="Times New Roman" w:hAnsi="Arial" w:cs="Arial"/>
+          <w:b/>
+          <w:bCs/>
+          <w:color w:val="000000"/>
+          <w:u w:val="single"/>
+          <w:lang w:eastAsia="en-IE"/>
+        </w:rPr>
+        <w:t>17/11/20</w:t>
+      </w:r>
+    </w:p>
+    <w:p>
+      <w:pPr>
+        <w:spacing w:after="0" w:line="240" w:lineRule="auto"/>
+        <w:rPr>
+          <w:rFonts w:ascii="Arial" w:eastAsia="Times New Roman" w:hAnsi="Arial" w:cs="Arial"/>
+          <w:b/>
+          <w:bCs/>
+          <w:color w:val="000000"/>
+          <w:u w:val="single"/>
+          <w:lang w:eastAsia="en-IE"/>
+        </w:rPr>
+      </w:pPr>
+    </w:p>
+    <w:p>
+      <w:pPr>
+        <w:spacing w:after="0" w:line="240" w:lineRule="auto"/>
+        <w:rPr>
+          <w:rFonts w:ascii="Times New Roman" w:eastAsia="Times New Roman" w:hAnsi="Times New Roman" w:cs="Times New Roman"/>
+          <w:sz w:val="24"/>
+          <w:szCs w:val="24"/>
+          <w:lang w:eastAsia="en-IE"/>
+        </w:rPr>
+      </w:pPr>
+      <w:r>
+        <w:rPr>
+          <w:rFonts w:ascii="Arial" w:eastAsia="Times New Roman" w:hAnsi="Arial" w:cs="Arial"/>
+          <w:color w:val="000000"/>
+          <w:lang w:eastAsia="en-IE"/>
+        </w:rPr>
+        <w:t xml:space="preserve">Yesterday </w:t>
+      </w:r>
+      <w:r>
+        <w:rPr>
+          <w:rFonts w:ascii="Arial" w:eastAsia="Times New Roman" w:hAnsi="Arial" w:cs="Arial"/>
+          <w:color w:val="000000"/>
+          <w:lang w:eastAsia="en-IE"/>
+        </w:rPr>
+        <w:t xml:space="preserve">I received my ESP32. </w:t>
+      </w:r>
+      <w:proofErr w:type="gramStart"/>
+      <w:r>
+        <w:rPr>
+          <w:rFonts w:ascii="Arial" w:eastAsia="Times New Roman" w:hAnsi="Arial" w:cs="Arial"/>
+          <w:color w:val="000000"/>
+          <w:lang w:eastAsia="en-IE"/>
+        </w:rPr>
+        <w:t>So</w:t>
+      </w:r>
+      <w:proofErr w:type="gramEnd"/>
+      <w:r>
+        <w:rPr>
+          <w:rFonts w:ascii="Arial" w:eastAsia="Times New Roman" w:hAnsi="Arial" w:cs="Arial"/>
+          <w:color w:val="000000"/>
+          <w:lang w:eastAsia="en-IE"/>
+        </w:rPr>
+        <w:t xml:space="preserve"> I will spend the next week trying to get a web server up and running. My goal is to learn more about it. I am finding it difficult to find the time to do work on my project at the minute as my time is taken up with Java assignments.</w:t>
       </w:r>
     </w:p>
     <w:p/>

</xml_diff>

<commit_message>
Entry on getting my first web server operational on ESP32, 23/11/20
</commit_message>
<xml_diff>
--- a/ProjectDiary.docx
+++ b/ProjectDiary.docx
@@ -545,9 +545,8 @@
       <w:pPr>
         <w:spacing w:after="0" w:line="240" w:lineRule="auto"/>
         <w:rPr>
-          <w:rFonts w:ascii="Times New Roman" w:eastAsia="Times New Roman" w:hAnsi="Times New Roman" w:cs="Times New Roman"/>
-          <w:sz w:val="24"/>
-          <w:szCs w:val="24"/>
+          <w:rFonts w:ascii="Arial" w:eastAsia="Times New Roman" w:hAnsi="Arial" w:cs="Arial"/>
+          <w:color w:val="000000"/>
           <w:lang w:eastAsia="en-IE"/>
         </w:rPr>
       </w:pPr>
@@ -586,7 +585,63 @@
         <w:t xml:space="preserve"> I will spend the next week trying to get a web server up and running. My goal is to learn more about it. I am finding it difficult to find the time to do work on my project at the minute as my time is taken up with Java assignments.</w:t>
       </w:r>
     </w:p>
+    <w:p>
+      <w:pPr>
+        <w:spacing w:after="0" w:line="240" w:lineRule="auto"/>
+        <w:rPr>
+          <w:rFonts w:ascii="Arial" w:eastAsia="Times New Roman" w:hAnsi="Arial" w:cs="Arial"/>
+          <w:color w:val="000000"/>
+          <w:lang w:eastAsia="en-IE"/>
+        </w:rPr>
+      </w:pPr>
+    </w:p>
+    <w:p>
+      <w:pPr>
+        <w:spacing w:after="0" w:line="240" w:lineRule="auto"/>
+        <w:rPr>
+          <w:rFonts w:ascii="Times New Roman" w:eastAsia="Times New Roman" w:hAnsi="Times New Roman" w:cs="Times New Roman"/>
+          <w:b/>
+          <w:bCs/>
+          <w:sz w:val="24"/>
+          <w:szCs w:val="24"/>
+          <w:u w:val="single"/>
+          <w:lang w:eastAsia="en-IE"/>
+        </w:rPr>
+      </w:pPr>
+      <w:r>
+        <w:rPr>
+          <w:rFonts w:ascii="Arial" w:eastAsia="Times New Roman" w:hAnsi="Arial" w:cs="Arial"/>
+          <w:b/>
+          <w:bCs/>
+          <w:color w:val="000000"/>
+          <w:u w:val="single"/>
+          <w:lang w:eastAsia="en-IE"/>
+        </w:rPr>
+        <w:t>23/11/20</w:t>
+      </w:r>
+    </w:p>
     <w:p/>
+    <w:p>
+      <w:r>
+        <w:t xml:space="preserve">I got my example web server working on the esp32. I found an online example and got it connected to my </w:t>
+      </w:r>
+      <w:proofErr w:type="spellStart"/>
+      <w:r>
+        <w:t>wifi</w:t>
+      </w:r>
+      <w:proofErr w:type="spellEnd"/>
+      <w:r>
+        <w:t xml:space="preserve">. I had to add my board on the Arduino IDE and slightly alter the example code. </w:t>
+      </w:r>
+      <w:proofErr w:type="gramStart"/>
+      <w:r>
+        <w:t>It’s</w:t>
+      </w:r>
+      <w:proofErr w:type="gramEnd"/>
+      <w:r>
+        <w:t xml:space="preserve"> good to get the board working.</w:t>
+      </w:r>
+    </w:p>
     <w:sectPr>
       <w:pgSz w:w="11906" w:h="16838"/>
       <w:pgMar w:top="1440" w:right="1440" w:bottom="1440" w:left="1440" w:header="708" w:footer="708" w:gutter="0"/>

</xml_diff>